<commit_message>
nueva actuailizacion de word
</commit_message>
<xml_diff>
--- a/GIT apuntes[5].docx
+++ b/GIT apuntes[5].docx
@@ -3,8 +3,6 @@
 <w:document xmlns:wpc="http://schemas.microsoft.com/office/word/2010/wordprocessingCanvas" xmlns:mc="http://schemas.openxmlformats.org/markup-compatibility/2006" xmlns:o="urn:schemas-microsoft-com:office:office" xmlns:r="http://schemas.openxmlformats.org/officeDocument/2006/relationships" xmlns:m="http://schemas.openxmlformats.org/officeDocument/2006/math" xmlns:v="urn:schemas-microsoft-com:vml" xmlns:wp14="http://schemas.microsoft.com/office/word/2010/wordprocessingDrawing" xmlns:wp="http://schemas.openxmlformats.org/drawingml/2006/wordprocessingDrawing" xmlns:w10="urn:schemas-microsoft-com:office:word" xmlns:w="http://schemas.openxmlformats.org/wordprocessingml/2006/main" xmlns:w14="http://schemas.microsoft.com/office/word/2010/wordml" xmlns:w15="http://schemas.microsoft.com/office/word/2012/wordml" xmlns:wpg="http://schemas.microsoft.com/office/word/2010/wordprocessingGroup" xmlns:wpi="http://schemas.microsoft.com/office/word/2010/wordprocessingInk" xmlns:wne="http://schemas.microsoft.com/office/word/2006/wordml" xmlns:wps="http://schemas.microsoft.com/office/word/2010/wordprocessingShape" mc:Ignorable="w14 w15 wp14">
   <w:body>
     <w:p>
-      <w:bookmarkStart w:id="0" w:name="_GoBack"/>
-      <w:bookmarkEnd w:id="0"/>
       <w:r>
         <w:t>GIT:</w:t>
       </w:r>
@@ -196,11 +194,9 @@
       <w:r>
         <w:t xml:space="preserve">Podemos corroborar que se </w:t>
       </w:r>
-      <w:proofErr w:type="spellStart"/>
-      <w:r>
-        <w:t>creo</w:t>
-      </w:r>
-      <w:proofErr w:type="spellEnd"/>
+      <w:r>
+        <w:t>creó</w:t>
+      </w:r>
       <w:r>
         <w:t xml:space="preserve"> verificando que se haya creado en ese directorio una carpeta con el nombre “.</w:t>
       </w:r>
@@ -663,6 +659,140 @@
       <w:r>
         <w:t>: archivos que necesito que estén dentro de la carpeta, debido a que forman parte del proyecto, pero no es el armado del sitio (comandos y archivos que deben estar para armar el proyecto pero que no deben figurar en el archivo final).</w:t>
       </w:r>
+    </w:p>
+    <w:p/>
+    <w:p>
+      <w:r>
+        <w:t xml:space="preserve">Comandos </w:t>
+      </w:r>
+      <w:proofErr w:type="spellStart"/>
+      <w:proofErr w:type="gramStart"/>
+      <w:r>
+        <w:t>mas</w:t>
+      </w:r>
+      <w:proofErr w:type="spellEnd"/>
+      <w:proofErr w:type="gramEnd"/>
+      <w:r>
+        <w:t xml:space="preserve"> importantes de </w:t>
+      </w:r>
+      <w:proofErr w:type="spellStart"/>
+      <w:r>
+        <w:t>git</w:t>
+      </w:r>
+      <w:proofErr w:type="spellEnd"/>
+      <w:r>
+        <w:t xml:space="preserve">: </w:t>
+      </w:r>
+    </w:p>
+    <w:p>
+      <w:proofErr w:type="spellStart"/>
+      <w:r>
+        <w:t>Git</w:t>
+      </w:r>
+      <w:proofErr w:type="spellEnd"/>
+      <w:r>
+        <w:t xml:space="preserve"> </w:t>
+      </w:r>
+      <w:proofErr w:type="spellStart"/>
+      <w:r>
+        <w:t>init</w:t>
+      </w:r>
+      <w:proofErr w:type="spellEnd"/>
+      <w:r>
+        <w:t>: sirve para iniciar un proyecto</w:t>
+      </w:r>
+    </w:p>
+    <w:p>
+      <w:proofErr w:type="spellStart"/>
+      <w:r>
+        <w:t>Git</w:t>
+      </w:r>
+      <w:proofErr w:type="spellEnd"/>
+      <w:r>
+        <w:t xml:space="preserve"> </w:t>
+      </w:r>
+      <w:proofErr w:type="spellStart"/>
+      <w:r>
+        <w:t>add</w:t>
+      </w:r>
+      <w:proofErr w:type="spellEnd"/>
+      <w:r>
+        <w:t xml:space="preserve"> </w:t>
+      </w:r>
+      <w:proofErr w:type="gramStart"/>
+      <w:r>
+        <w:t>.:</w:t>
+      </w:r>
+      <w:proofErr w:type="gramEnd"/>
+      <w:r>
+        <w:t xml:space="preserve"> sirve para pasar archivos a </w:t>
+      </w:r>
+      <w:proofErr w:type="spellStart"/>
+      <w:r>
+        <w:t>staged</w:t>
+      </w:r>
+      <w:proofErr w:type="spellEnd"/>
+    </w:p>
+    <w:p>
+      <w:proofErr w:type="spellStart"/>
+      <w:r>
+        <w:t>Git</w:t>
+      </w:r>
+      <w:proofErr w:type="spellEnd"/>
+      <w:r>
+        <w:t xml:space="preserve"> </w:t>
+      </w:r>
+      <w:proofErr w:type="spellStart"/>
+      <w:r>
+        <w:t>commit</w:t>
+      </w:r>
+      <w:proofErr w:type="spellEnd"/>
+      <w:r>
+        <w:t xml:space="preserve"> –m “(descripción del cambio o de la nueva </w:t>
+      </w:r>
+      <w:proofErr w:type="spellStart"/>
+      <w:r>
+        <w:t>adicion</w:t>
+      </w:r>
+      <w:proofErr w:type="spellEnd"/>
+      <w:r>
+        <w:t xml:space="preserve">)”: sirve para </w:t>
+      </w:r>
+      <w:proofErr w:type="spellStart"/>
+      <w:r>
+        <w:t>confimar</w:t>
+      </w:r>
+      <w:proofErr w:type="spellEnd"/>
+      <w:r>
+        <w:t xml:space="preserve"> un archivo y pasar de </w:t>
+      </w:r>
+      <w:proofErr w:type="spellStart"/>
+      <w:r>
+        <w:t>staged</w:t>
+      </w:r>
+      <w:proofErr w:type="spellEnd"/>
+      <w:r>
+        <w:t xml:space="preserve"> a </w:t>
+      </w:r>
+      <w:proofErr w:type="spellStart"/>
+      <w:r>
+        <w:t>commited</w:t>
+      </w:r>
+      <w:proofErr w:type="spellEnd"/>
+    </w:p>
+    <w:p>
+      <w:proofErr w:type="spellStart"/>
+      <w:r>
+        <w:t>Git</w:t>
+      </w:r>
+      <w:proofErr w:type="spellEnd"/>
+      <w:r>
+        <w:t xml:space="preserve"> log: sirve para ver el historial de nuestro repositorio.</w:t>
+      </w:r>
+    </w:p>
+    <w:p>
+      <w:bookmarkStart w:id="0" w:name="_GoBack"/>
+      <w:bookmarkEnd w:id="0"/>
     </w:p>
     <w:p/>
     <w:sectPr>

</xml_diff>

<commit_message>
archivo de lista e ignore
</commit_message>
<xml_diff>
--- a/GIT apuntes[5].docx
+++ b/GIT apuntes[5].docx
@@ -660,140 +660,230 @@
         <w:t>: archivos que necesito que estén dentro de la carpeta, debido a que forman parte del proyecto, pero no es el armado del sitio (comandos y archivos que deben estar para armar el proyecto pero que no deben figurar en el archivo final).</w:t>
       </w:r>
     </w:p>
-    <w:p/>
-    <w:p>
-      <w:r>
-        <w:t xml:space="preserve">Comandos </w:t>
-      </w:r>
-      <w:proofErr w:type="spellStart"/>
-      <w:proofErr w:type="gramStart"/>
-      <w:r>
-        <w:t>mas</w:t>
-      </w:r>
-      <w:proofErr w:type="spellEnd"/>
-      <w:proofErr w:type="gramEnd"/>
-      <w:r>
-        <w:t xml:space="preserve"> importantes de </w:t>
-      </w:r>
-      <w:proofErr w:type="spellStart"/>
-      <w:r>
-        <w:t>git</w:t>
-      </w:r>
-      <w:proofErr w:type="spellEnd"/>
-      <w:r>
-        <w:t xml:space="preserve">: </w:t>
-      </w:r>
-    </w:p>
-    <w:p>
-      <w:proofErr w:type="spellStart"/>
-      <w:r>
-        <w:t>Git</w:t>
-      </w:r>
-      <w:proofErr w:type="spellEnd"/>
-      <w:r>
-        <w:t xml:space="preserve"> </w:t>
-      </w:r>
-      <w:proofErr w:type="spellStart"/>
-      <w:r>
-        <w:t>init</w:t>
-      </w:r>
-      <w:proofErr w:type="spellEnd"/>
-      <w:r>
-        <w:t>: sirve para iniciar un proyecto</w:t>
-      </w:r>
-    </w:p>
-    <w:p>
-      <w:proofErr w:type="spellStart"/>
-      <w:r>
-        <w:t>Git</w:t>
-      </w:r>
-      <w:proofErr w:type="spellEnd"/>
-      <w:r>
-        <w:t xml:space="preserve"> </w:t>
-      </w:r>
-      <w:proofErr w:type="spellStart"/>
-      <w:r>
-        <w:t>add</w:t>
-      </w:r>
-      <w:proofErr w:type="spellEnd"/>
-      <w:r>
-        <w:t xml:space="preserve"> </w:t>
-      </w:r>
-      <w:proofErr w:type="gramStart"/>
-      <w:r>
-        <w:t>.:</w:t>
-      </w:r>
-      <w:proofErr w:type="gramEnd"/>
-      <w:r>
-        <w:t xml:space="preserve"> sirve para pasar archivos a </w:t>
-      </w:r>
-      <w:proofErr w:type="spellStart"/>
-      <w:r>
-        <w:t>staged</w:t>
-      </w:r>
-      <w:proofErr w:type="spellEnd"/>
-    </w:p>
-    <w:p>
-      <w:proofErr w:type="spellStart"/>
-      <w:r>
-        <w:t>Git</w:t>
-      </w:r>
-      <w:proofErr w:type="spellEnd"/>
-      <w:r>
-        <w:t xml:space="preserve"> </w:t>
-      </w:r>
-      <w:proofErr w:type="spellStart"/>
-      <w:r>
-        <w:t>commit</w:t>
-      </w:r>
-      <w:proofErr w:type="spellEnd"/>
-      <w:r>
-        <w:t xml:space="preserve"> –m “(descripción del cambio o de la nueva </w:t>
-      </w:r>
-      <w:proofErr w:type="spellStart"/>
-      <w:r>
-        <w:t>adicion</w:t>
-      </w:r>
-      <w:proofErr w:type="spellEnd"/>
-      <w:r>
-        <w:t xml:space="preserve">)”: sirve para </w:t>
-      </w:r>
-      <w:proofErr w:type="spellStart"/>
-      <w:r>
-        <w:t>confimar</w:t>
-      </w:r>
-      <w:proofErr w:type="spellEnd"/>
-      <w:r>
-        <w:t xml:space="preserve"> un archivo y pasar de </w:t>
-      </w:r>
-      <w:proofErr w:type="spellStart"/>
-      <w:r>
-        <w:t>staged</w:t>
-      </w:r>
-      <w:proofErr w:type="spellEnd"/>
-      <w:r>
-        <w:t xml:space="preserve"> a </w:t>
-      </w:r>
-      <w:proofErr w:type="spellStart"/>
-      <w:r>
-        <w:t>commited</w:t>
-      </w:r>
-      <w:proofErr w:type="spellEnd"/>
-    </w:p>
-    <w:p>
-      <w:proofErr w:type="spellStart"/>
-      <w:r>
-        <w:t>Git</w:t>
-      </w:r>
-      <w:proofErr w:type="spellEnd"/>
-      <w:r>
-        <w:t xml:space="preserve"> log: sirve para ver el historial de nuestro repositorio.</w:t>
-      </w:r>
-    </w:p>
-    <w:p>
+    <w:p>
+      <w:r>
+        <w:t xml:space="preserve">Pasos para crearlo: </w:t>
+      </w:r>
+    </w:p>
+    <w:p>
+      <w:pPr>
+        <w:pStyle w:val="Prrafodelista"/>
+        <w:numPr>
+          <w:ilvl w:val="0"/>
+          <w:numId w:val="3"/>
+        </w:numPr>
+      </w:pPr>
+      <w:r>
+        <w:t xml:space="preserve">Crear un archivo </w:t>
+      </w:r>
+      <w:proofErr w:type="spellStart"/>
+      <w:r>
+        <w:t>txt</w:t>
+      </w:r>
+      <w:proofErr w:type="spellEnd"/>
+      <w:r>
+        <w:t xml:space="preserve"> que se llame “.</w:t>
+      </w:r>
+      <w:proofErr w:type="spellStart"/>
+      <w:r>
+        <w:t>gitignore</w:t>
+      </w:r>
+      <w:proofErr w:type="spellEnd"/>
+      <w:r>
+        <w:t>”</w:t>
+      </w:r>
+    </w:p>
+    <w:p>
+      <w:pPr>
+        <w:pStyle w:val="Prrafodelista"/>
+        <w:numPr>
+          <w:ilvl w:val="0"/>
+          <w:numId w:val="3"/>
+        </w:numPr>
+      </w:pPr>
+      <w:r>
+        <w:t xml:space="preserve">Abrir un bloc de notas dentro del recién creado </w:t>
+      </w:r>
+      <w:proofErr w:type="spellStart"/>
+      <w:r>
+        <w:t>gitignore</w:t>
+      </w:r>
+      <w:proofErr w:type="spellEnd"/>
+    </w:p>
+    <w:p>
+      <w:pPr>
+        <w:pStyle w:val="Prrafodelista"/>
+        <w:numPr>
+          <w:ilvl w:val="0"/>
+          <w:numId w:val="3"/>
+        </w:numPr>
+      </w:pPr>
+      <w:r>
+        <w:t>Colocar dentro del bloc de notas el nombre del archivo y luego la extensión</w:t>
+      </w:r>
+    </w:p>
+    <w:p>
+      <w:pPr>
+        <w:pStyle w:val="Prrafodelista"/>
+      </w:pPr>
+      <w:r>
+        <w:t>Ejemplo: imagen.jpg</w:t>
+      </w:r>
+    </w:p>
+    <w:p>
+      <w:pPr>
+        <w:pStyle w:val="Prrafodelista"/>
+        <w:numPr>
+          <w:ilvl w:val="0"/>
+          <w:numId w:val="3"/>
+        </w:numPr>
+      </w:pPr>
+      <w:r>
+        <w:t xml:space="preserve">Guardar </w:t>
+      </w:r>
+    </w:p>
+    <w:p>
+      <w:pPr>
+        <w:pStyle w:val="Prrafodelista"/>
+      </w:pPr>
+      <w:r>
+        <w:t>Estos archivos se mostraran en la carpeta pero se ignoraran en el panel de control</w:t>
+      </w:r>
       <w:bookmarkStart w:id="0" w:name="_GoBack"/>
       <w:bookmarkEnd w:id="0"/>
     </w:p>
+    <w:p/>
+    <w:p>
+      <w:r>
+        <w:t xml:space="preserve">Comandos </w:t>
+      </w:r>
+      <w:proofErr w:type="spellStart"/>
+      <w:proofErr w:type="gramStart"/>
+      <w:r>
+        <w:t>mas</w:t>
+      </w:r>
+      <w:proofErr w:type="spellEnd"/>
+      <w:proofErr w:type="gramEnd"/>
+      <w:r>
+        <w:t xml:space="preserve"> importantes de </w:t>
+      </w:r>
+      <w:proofErr w:type="spellStart"/>
+      <w:r>
+        <w:t>git</w:t>
+      </w:r>
+      <w:proofErr w:type="spellEnd"/>
+      <w:r>
+        <w:t xml:space="preserve">: </w:t>
+      </w:r>
+    </w:p>
+    <w:p>
+      <w:proofErr w:type="spellStart"/>
+      <w:r>
+        <w:t>Git</w:t>
+      </w:r>
+      <w:proofErr w:type="spellEnd"/>
+      <w:r>
+        <w:t xml:space="preserve"> </w:t>
+      </w:r>
+      <w:proofErr w:type="spellStart"/>
+      <w:r>
+        <w:t>init</w:t>
+      </w:r>
+      <w:proofErr w:type="spellEnd"/>
+      <w:r>
+        <w:t>: sirve para iniciar un proyecto</w:t>
+      </w:r>
+    </w:p>
+    <w:p>
+      <w:proofErr w:type="spellStart"/>
+      <w:r>
+        <w:t>Git</w:t>
+      </w:r>
+      <w:proofErr w:type="spellEnd"/>
+      <w:r>
+        <w:t xml:space="preserve"> </w:t>
+      </w:r>
+      <w:proofErr w:type="spellStart"/>
+      <w:r>
+        <w:t>add</w:t>
+      </w:r>
+      <w:proofErr w:type="spellEnd"/>
+      <w:r>
+        <w:t xml:space="preserve"> </w:t>
+      </w:r>
+      <w:proofErr w:type="gramStart"/>
+      <w:r>
+        <w:t>.:</w:t>
+      </w:r>
+      <w:proofErr w:type="gramEnd"/>
+      <w:r>
+        <w:t xml:space="preserve"> sirve para pasar archivos a </w:t>
+      </w:r>
+      <w:proofErr w:type="spellStart"/>
+      <w:r>
+        <w:t>staged</w:t>
+      </w:r>
+      <w:proofErr w:type="spellEnd"/>
+    </w:p>
+    <w:p>
+      <w:proofErr w:type="spellStart"/>
+      <w:r>
+        <w:t>Git</w:t>
+      </w:r>
+      <w:proofErr w:type="spellEnd"/>
+      <w:r>
+        <w:t xml:space="preserve"> </w:t>
+      </w:r>
+      <w:proofErr w:type="spellStart"/>
+      <w:r>
+        <w:t>commit</w:t>
+      </w:r>
+      <w:proofErr w:type="spellEnd"/>
+      <w:r>
+        <w:t xml:space="preserve"> –m “(descripción del cambio o de la nueva </w:t>
+      </w:r>
+      <w:proofErr w:type="spellStart"/>
+      <w:r>
+        <w:t>adicion</w:t>
+      </w:r>
+      <w:proofErr w:type="spellEnd"/>
+      <w:r>
+        <w:t xml:space="preserve">)”: sirve para </w:t>
+      </w:r>
+      <w:proofErr w:type="spellStart"/>
+      <w:r>
+        <w:t>confimar</w:t>
+      </w:r>
+      <w:proofErr w:type="spellEnd"/>
+      <w:r>
+        <w:t xml:space="preserve"> un archivo y pasar de </w:t>
+      </w:r>
+      <w:proofErr w:type="spellStart"/>
+      <w:r>
+        <w:t>staged</w:t>
+      </w:r>
+      <w:proofErr w:type="spellEnd"/>
+      <w:r>
+        <w:t xml:space="preserve"> a </w:t>
+      </w:r>
+      <w:proofErr w:type="spellStart"/>
+      <w:r>
+        <w:t>commited</w:t>
+      </w:r>
+      <w:proofErr w:type="spellEnd"/>
+    </w:p>
+    <w:p>
+      <w:proofErr w:type="spellStart"/>
+      <w:r>
+        <w:t>Git</w:t>
+      </w:r>
+      <w:proofErr w:type="spellEnd"/>
+      <w:r>
+        <w:t xml:space="preserve"> log: sirve para ver el historial de nuestro repositorio.</w:t>
+      </w:r>
+    </w:p>
+    <w:p/>
+    <w:p/>
     <w:p/>
     <w:sectPr>
       <w:pgSz w:w="11906" w:h="16838"/>
@@ -808,6 +898,95 @@
 <file path=word/numbering.xml><?xml version="1.0" encoding="utf-8"?>
 <w:numbering xmlns:wpc="http://schemas.microsoft.com/office/word/2010/wordprocessingCanvas" xmlns:mc="http://schemas.openxmlformats.org/markup-compatibility/2006" xmlns:o="urn:schemas-microsoft-com:office:office" xmlns:r="http://schemas.openxmlformats.org/officeDocument/2006/relationships" xmlns:m="http://schemas.openxmlformats.org/officeDocument/2006/math" xmlns:v="urn:schemas-microsoft-com:vml" xmlns:wp14="http://schemas.microsoft.com/office/word/2010/wordprocessingDrawing" xmlns:wp="http://schemas.openxmlformats.org/drawingml/2006/wordprocessingDrawing" xmlns:w10="urn:schemas-microsoft-com:office:word" xmlns:w="http://schemas.openxmlformats.org/wordprocessingml/2006/main" xmlns:w14="http://schemas.microsoft.com/office/word/2010/wordml" xmlns:w15="http://schemas.microsoft.com/office/word/2012/wordml" xmlns:wpg="http://schemas.microsoft.com/office/word/2010/wordprocessingGroup" xmlns:wpi="http://schemas.microsoft.com/office/word/2010/wordprocessingInk" xmlns:wne="http://schemas.microsoft.com/office/word/2006/wordml" xmlns:wps="http://schemas.microsoft.com/office/word/2010/wordprocessingShape" mc:Ignorable="w14 w15 wp14">
   <w:abstractNum w:abstractNumId="0">
+    <w:nsid w:val="562E7042"/>
+    <w:multiLevelType w:val="hybridMultilevel"/>
+    <w:tmpl w:val="4EBA9B9E"/>
+    <w:lvl w:ilvl="0" w:tplc="2C0A0011">
+      <w:start w:val="1"/>
+      <w:numFmt w:val="decimal"/>
+      <w:lvlText w:val="%1)"/>
+      <w:lvlJc w:val="left"/>
+      <w:pPr>
+        <w:ind w:left="720" w:hanging="360"/>
+      </w:pPr>
+      <w:rPr>
+        <w:rFonts w:hint="default"/>
+      </w:rPr>
+    </w:lvl>
+    <w:lvl w:ilvl="1" w:tplc="2C0A0019" w:tentative="1">
+      <w:start w:val="1"/>
+      <w:numFmt w:val="lowerLetter"/>
+      <w:lvlText w:val="%2."/>
+      <w:lvlJc w:val="left"/>
+      <w:pPr>
+        <w:ind w:left="1440" w:hanging="360"/>
+      </w:pPr>
+    </w:lvl>
+    <w:lvl w:ilvl="2" w:tplc="2C0A001B" w:tentative="1">
+      <w:start w:val="1"/>
+      <w:numFmt w:val="lowerRoman"/>
+      <w:lvlText w:val="%3."/>
+      <w:lvlJc w:val="right"/>
+      <w:pPr>
+        <w:ind w:left="2160" w:hanging="180"/>
+      </w:pPr>
+    </w:lvl>
+    <w:lvl w:ilvl="3" w:tplc="2C0A000F" w:tentative="1">
+      <w:start w:val="1"/>
+      <w:numFmt w:val="decimal"/>
+      <w:lvlText w:val="%4."/>
+      <w:lvlJc w:val="left"/>
+      <w:pPr>
+        <w:ind w:left="2880" w:hanging="360"/>
+      </w:pPr>
+    </w:lvl>
+    <w:lvl w:ilvl="4" w:tplc="2C0A0019" w:tentative="1">
+      <w:start w:val="1"/>
+      <w:numFmt w:val="lowerLetter"/>
+      <w:lvlText w:val="%5."/>
+      <w:lvlJc w:val="left"/>
+      <w:pPr>
+        <w:ind w:left="3600" w:hanging="360"/>
+      </w:pPr>
+    </w:lvl>
+    <w:lvl w:ilvl="5" w:tplc="2C0A001B" w:tentative="1">
+      <w:start w:val="1"/>
+      <w:numFmt w:val="lowerRoman"/>
+      <w:lvlText w:val="%6."/>
+      <w:lvlJc w:val="right"/>
+      <w:pPr>
+        <w:ind w:left="4320" w:hanging="180"/>
+      </w:pPr>
+    </w:lvl>
+    <w:lvl w:ilvl="6" w:tplc="2C0A000F" w:tentative="1">
+      <w:start w:val="1"/>
+      <w:numFmt w:val="decimal"/>
+      <w:lvlText w:val="%7."/>
+      <w:lvlJc w:val="left"/>
+      <w:pPr>
+        <w:ind w:left="5040" w:hanging="360"/>
+      </w:pPr>
+    </w:lvl>
+    <w:lvl w:ilvl="7" w:tplc="2C0A0019" w:tentative="1">
+      <w:start w:val="1"/>
+      <w:numFmt w:val="lowerLetter"/>
+      <w:lvlText w:val="%8."/>
+      <w:lvlJc w:val="left"/>
+      <w:pPr>
+        <w:ind w:left="5760" w:hanging="360"/>
+      </w:pPr>
+    </w:lvl>
+    <w:lvl w:ilvl="8" w:tplc="2C0A001B" w:tentative="1">
+      <w:start w:val="1"/>
+      <w:numFmt w:val="lowerRoman"/>
+      <w:lvlText w:val="%9."/>
+      <w:lvlJc w:val="right"/>
+      <w:pPr>
+        <w:ind w:left="6480" w:hanging="180"/>
+      </w:pPr>
+    </w:lvl>
+  </w:abstractNum>
+  <w:abstractNum w:abstractNumId="1">
     <w:nsid w:val="6048658E"/>
     <w:multiLevelType w:val="hybridMultilevel"/>
     <w:tmpl w:val="E8ACA3E4"/>
@@ -896,7 +1075,7 @@
       </w:pPr>
     </w:lvl>
   </w:abstractNum>
-  <w:abstractNum w:abstractNumId="1">
+  <w:abstractNum w:abstractNumId="2">
     <w:nsid w:val="7CEE0C60"/>
     <w:multiLevelType w:val="hybridMultilevel"/>
     <w:tmpl w:val="62BE7B64"/>
@@ -986,9 +1165,12 @@
     </w:lvl>
   </w:abstractNum>
   <w:num w:numId="1">
+    <w:abstractNumId w:val="2"/>
+  </w:num>
+  <w:num w:numId="2">
     <w:abstractNumId w:val="1"/>
   </w:num>
-  <w:num w:numId="2">
+  <w:num w:numId="3">
     <w:abstractNumId w:val="0"/>
   </w:num>
 </w:numbering>

</xml_diff>

<commit_message>
actualizacion de archivo de apuntes
</commit_message>
<xml_diff>
--- a/GIT apuntes[5].docx
+++ b/GIT apuntes[5].docx
@@ -749,138 +749,184 @@
       <w:r>
         <w:t>Estos archivos se mostraran en la carpeta pero se ignoraran en el panel de control</w:t>
       </w:r>
+    </w:p>
+    <w:p/>
+    <w:p>
+      <w:r>
+        <w:t xml:space="preserve">Comandos </w:t>
+      </w:r>
+      <w:proofErr w:type="spellStart"/>
+      <w:proofErr w:type="gramStart"/>
+      <w:r>
+        <w:t>mas</w:t>
+      </w:r>
+      <w:proofErr w:type="spellEnd"/>
+      <w:proofErr w:type="gramEnd"/>
+      <w:r>
+        <w:t xml:space="preserve"> importantes de </w:t>
+      </w:r>
+      <w:proofErr w:type="spellStart"/>
+      <w:r>
+        <w:t>git</w:t>
+      </w:r>
+      <w:proofErr w:type="spellEnd"/>
+      <w:r>
+        <w:t xml:space="preserve">: </w:t>
+      </w:r>
+    </w:p>
+    <w:p>
+      <w:proofErr w:type="spellStart"/>
+      <w:r>
+        <w:t>Git</w:t>
+      </w:r>
+      <w:proofErr w:type="spellEnd"/>
+      <w:r>
+        <w:t xml:space="preserve"> </w:t>
+      </w:r>
+      <w:proofErr w:type="spellStart"/>
+      <w:r>
+        <w:t>init</w:t>
+      </w:r>
+      <w:proofErr w:type="spellEnd"/>
+      <w:r>
+        <w:t>: sirve para iniciar un proyecto</w:t>
+      </w:r>
+    </w:p>
+    <w:p>
+      <w:proofErr w:type="spellStart"/>
+      <w:r>
+        <w:t>Git</w:t>
+      </w:r>
+      <w:proofErr w:type="spellEnd"/>
+      <w:r>
+        <w:t xml:space="preserve"> </w:t>
+      </w:r>
+      <w:proofErr w:type="spellStart"/>
+      <w:r>
+        <w:t>add</w:t>
+      </w:r>
+      <w:proofErr w:type="spellEnd"/>
+      <w:r>
+        <w:t xml:space="preserve"> </w:t>
+      </w:r>
+      <w:proofErr w:type="gramStart"/>
+      <w:r>
+        <w:t>.:</w:t>
+      </w:r>
+      <w:proofErr w:type="gramEnd"/>
+      <w:r>
+        <w:t xml:space="preserve"> sirve para pasar archivos a </w:t>
+      </w:r>
+      <w:proofErr w:type="spellStart"/>
+      <w:r>
+        <w:t>staged</w:t>
+      </w:r>
+      <w:proofErr w:type="spellEnd"/>
+    </w:p>
+    <w:p>
+      <w:proofErr w:type="spellStart"/>
+      <w:r>
+        <w:t>Git</w:t>
+      </w:r>
+      <w:proofErr w:type="spellEnd"/>
+      <w:r>
+        <w:t xml:space="preserve"> </w:t>
+      </w:r>
+      <w:proofErr w:type="spellStart"/>
+      <w:r>
+        <w:t>commit</w:t>
+      </w:r>
+      <w:proofErr w:type="spellEnd"/>
+      <w:r>
+        <w:t xml:space="preserve"> –m “(descripción del cambio o de la nueva </w:t>
+      </w:r>
+      <w:proofErr w:type="spellStart"/>
+      <w:r>
+        <w:t>adicion</w:t>
+      </w:r>
+      <w:proofErr w:type="spellEnd"/>
+      <w:r>
+        <w:t xml:space="preserve">)”: sirve para </w:t>
+      </w:r>
+      <w:proofErr w:type="spellStart"/>
+      <w:r>
+        <w:t>confimar</w:t>
+      </w:r>
+      <w:proofErr w:type="spellEnd"/>
+      <w:r>
+        <w:t xml:space="preserve"> un archivo y pasar de </w:t>
+      </w:r>
+      <w:proofErr w:type="spellStart"/>
+      <w:r>
+        <w:t>staged</w:t>
+      </w:r>
+      <w:proofErr w:type="spellEnd"/>
+      <w:r>
+        <w:t xml:space="preserve"> a </w:t>
+      </w:r>
+      <w:proofErr w:type="spellStart"/>
+      <w:r>
+        <w:t>commited</w:t>
+      </w:r>
+      <w:proofErr w:type="spellEnd"/>
+    </w:p>
+    <w:p>
+      <w:proofErr w:type="spellStart"/>
+      <w:r>
+        <w:t>Git</w:t>
+      </w:r>
+      <w:proofErr w:type="spellEnd"/>
+      <w:r>
+        <w:t xml:space="preserve"> log: sirve para ver el historial de nuestro repositorio.</w:t>
+      </w:r>
+    </w:p>
+    <w:p/>
+    <w:p/>
+    <w:p/>
+    <w:p>
+      <w:r>
+        <w:lastRenderedPageBreak/>
+        <w:t>GITHUB, SERVIDOR REMOTO:</w:t>
+      </w:r>
+    </w:p>
+    <w:p>
+      <w:r>
+        <w:t xml:space="preserve">Si deseo pasar los datos que edite desde </w:t>
+      </w:r>
+      <w:proofErr w:type="spellStart"/>
+      <w:r>
+        <w:t>github</w:t>
+      </w:r>
+      <w:proofErr w:type="spellEnd"/>
+      <w:r>
+        <w:t xml:space="preserve"> a los archivos que tengo en la carpeta, vamos al control de comandos </w:t>
+      </w:r>
+      <w:proofErr w:type="spellStart"/>
+      <w:r>
+        <w:t>y</w:t>
+      </w:r>
+      <w:proofErr w:type="spellEnd"/>
+      <w:r>
+        <w:t xml:space="preserve"> insertamos el siguiente comando “</w:t>
+      </w:r>
+      <w:proofErr w:type="spellStart"/>
+      <w:r>
+        <w:t>git</w:t>
+      </w:r>
+      <w:proofErr w:type="spellEnd"/>
+      <w:r>
+        <w:t xml:space="preserve"> </w:t>
+      </w:r>
+      <w:proofErr w:type="spellStart"/>
+      <w:r>
+        <w:t>pull</w:t>
+      </w:r>
+      <w:proofErr w:type="spellEnd"/>
+      <w:r>
+        <w:t>”, automáticamente modificara todos los archivos que tengo en la carpeta de la maquina a lo que modifique en github</w:t>
+      </w:r>
       <w:bookmarkStart w:id="0" w:name="_GoBack"/>
       <w:bookmarkEnd w:id="0"/>
-    </w:p>
-    <w:p/>
-    <w:p>
-      <w:r>
-        <w:t xml:space="preserve">Comandos </w:t>
-      </w:r>
-      <w:proofErr w:type="spellStart"/>
-      <w:proofErr w:type="gramStart"/>
-      <w:r>
-        <w:t>mas</w:t>
-      </w:r>
-      <w:proofErr w:type="spellEnd"/>
-      <w:proofErr w:type="gramEnd"/>
-      <w:r>
-        <w:t xml:space="preserve"> importantes de </w:t>
-      </w:r>
-      <w:proofErr w:type="spellStart"/>
-      <w:r>
-        <w:t>git</w:t>
-      </w:r>
-      <w:proofErr w:type="spellEnd"/>
-      <w:r>
-        <w:t xml:space="preserve">: </w:t>
-      </w:r>
-    </w:p>
-    <w:p>
-      <w:proofErr w:type="spellStart"/>
-      <w:r>
-        <w:t>Git</w:t>
-      </w:r>
-      <w:proofErr w:type="spellEnd"/>
-      <w:r>
-        <w:t xml:space="preserve"> </w:t>
-      </w:r>
-      <w:proofErr w:type="spellStart"/>
-      <w:r>
-        <w:t>init</w:t>
-      </w:r>
-      <w:proofErr w:type="spellEnd"/>
-      <w:r>
-        <w:t>: sirve para iniciar un proyecto</w:t>
-      </w:r>
-    </w:p>
-    <w:p>
-      <w:proofErr w:type="spellStart"/>
-      <w:r>
-        <w:t>Git</w:t>
-      </w:r>
-      <w:proofErr w:type="spellEnd"/>
-      <w:r>
-        <w:t xml:space="preserve"> </w:t>
-      </w:r>
-      <w:proofErr w:type="spellStart"/>
-      <w:r>
-        <w:t>add</w:t>
-      </w:r>
-      <w:proofErr w:type="spellEnd"/>
-      <w:r>
-        <w:t xml:space="preserve"> </w:t>
-      </w:r>
-      <w:proofErr w:type="gramStart"/>
-      <w:r>
-        <w:t>.:</w:t>
-      </w:r>
-      <w:proofErr w:type="gramEnd"/>
-      <w:r>
-        <w:t xml:space="preserve"> sirve para pasar archivos a </w:t>
-      </w:r>
-      <w:proofErr w:type="spellStart"/>
-      <w:r>
-        <w:t>staged</w:t>
-      </w:r>
-      <w:proofErr w:type="spellEnd"/>
-    </w:p>
-    <w:p>
-      <w:proofErr w:type="spellStart"/>
-      <w:r>
-        <w:t>Git</w:t>
-      </w:r>
-      <w:proofErr w:type="spellEnd"/>
-      <w:r>
-        <w:t xml:space="preserve"> </w:t>
-      </w:r>
-      <w:proofErr w:type="spellStart"/>
-      <w:r>
-        <w:t>commit</w:t>
-      </w:r>
-      <w:proofErr w:type="spellEnd"/>
-      <w:r>
-        <w:t xml:space="preserve"> –m “(descripción del cambio o de la nueva </w:t>
-      </w:r>
-      <w:proofErr w:type="spellStart"/>
-      <w:r>
-        <w:t>adicion</w:t>
-      </w:r>
-      <w:proofErr w:type="spellEnd"/>
-      <w:r>
-        <w:t xml:space="preserve">)”: sirve para </w:t>
-      </w:r>
-      <w:proofErr w:type="spellStart"/>
-      <w:r>
-        <w:t>confimar</w:t>
-      </w:r>
-      <w:proofErr w:type="spellEnd"/>
-      <w:r>
-        <w:t xml:space="preserve"> un archivo y pasar de </w:t>
-      </w:r>
-      <w:proofErr w:type="spellStart"/>
-      <w:r>
-        <w:t>staged</w:t>
-      </w:r>
-      <w:proofErr w:type="spellEnd"/>
-      <w:r>
-        <w:t xml:space="preserve"> a </w:t>
-      </w:r>
-      <w:proofErr w:type="spellStart"/>
-      <w:r>
-        <w:t>commited</w:t>
-      </w:r>
-      <w:proofErr w:type="spellEnd"/>
-    </w:p>
-    <w:p>
-      <w:proofErr w:type="spellStart"/>
-      <w:r>
-        <w:t>Git</w:t>
-      </w:r>
-      <w:proofErr w:type="spellEnd"/>
-      <w:r>
-        <w:t xml:space="preserve"> log: sirve para ver el historial de nuestro repositorio.</w:t>
-      </w:r>
     </w:p>
     <w:p/>
     <w:p/>

</xml_diff>

<commit_message>
nueva actualizacion de apuntes de git
</commit_message>
<xml_diff>
--- a/GIT apuntes[5].docx
+++ b/GIT apuntes[5].docx
@@ -883,9 +883,9 @@
     <w:p/>
     <w:p/>
     <w:p/>
-    <w:p>
-      <w:r>
-        <w:lastRenderedPageBreak/>
+    <w:p/>
+    <w:p>
+      <w:r>
         <w:t>GITHUB, SERVIDOR REMOTO:</w:t>
       </w:r>
     </w:p>
@@ -923,7 +923,33 @@
       </w:r>
       <w:proofErr w:type="spellEnd"/>
       <w:r>
-        <w:t>”, automáticamente modificara todos los archivos que tengo en la carpeta de la maquina a lo que modifique en github</w:t>
+        <w:t xml:space="preserve">”, automáticamente modificara todos los archivos que tengo en la carpeta de la maquina a lo que modifique en </w:t>
+      </w:r>
+      <w:proofErr w:type="spellStart"/>
+      <w:r>
+        <w:t>github</w:t>
+      </w:r>
+      <w:proofErr w:type="spellEnd"/>
+    </w:p>
+    <w:p>
+      <w:r>
+        <w:t xml:space="preserve">Si se desea subir al </w:t>
+      </w:r>
+      <w:proofErr w:type="spellStart"/>
+      <w:r>
+        <w:t>github</w:t>
+      </w:r>
+      <w:proofErr w:type="spellEnd"/>
+      <w:r>
+        <w:t xml:space="preserve"> el trabajo realizado en el panel de control realizar el siguiente comando “</w:t>
+      </w:r>
+      <w:proofErr w:type="spellStart"/>
+      <w:r>
+        <w:t>git</w:t>
+      </w:r>
+      <w:proofErr w:type="spellEnd"/>
+      <w:r>
+        <w:t xml:space="preserve"> push”</w:t>
       </w:r>
       <w:bookmarkStart w:id="0" w:name="_GoBack"/>
       <w:bookmarkEnd w:id="0"/>

</xml_diff>